<commit_message>
Worked on report sec. 8 and 9. Added sequence diagram for carport calculation
</commit_message>
<xml_diff>
--- a/Dokumentation/Mick - Udvalgte kodeeksempler, udregning.docx
+++ b/Dokumentation/Mick - Udvalgte kodeeksempler, udregning.docx
@@ -68,7 +68,7 @@
           <w:noProof/>
         </w:rPr>
         <w:drawing>
-          <wp:anchor distT="0" distB="0" distL="114300" distR="114300" simplePos="0" relativeHeight="251652096" behindDoc="1" locked="0" layoutInCell="1" allowOverlap="1" wp14:anchorId="4F9EAAF3" wp14:editId="74BAD40A">
+          <wp:anchor distT="0" distB="0" distL="114300" distR="114300" simplePos="0" relativeHeight="251655168" behindDoc="1" locked="0" layoutInCell="1" allowOverlap="1" wp14:anchorId="4F9EAAF3" wp14:editId="74BAD40A">
             <wp:simplePos x="0" y="0"/>
             <wp:positionH relativeFrom="column">
               <wp:posOffset>2868403</wp:posOffset>
@@ -170,7 +170,7 @@
         <mc:AlternateContent>
           <mc:Choice Requires="wps">
             <w:drawing>
-              <wp:anchor distT="0" distB="0" distL="114300" distR="114300" simplePos="0" relativeHeight="251657216" behindDoc="1" locked="0" layoutInCell="1" allowOverlap="1" wp14:anchorId="356985FB" wp14:editId="498B0E17">
+              <wp:anchor distT="0" distB="0" distL="114300" distR="114300" simplePos="0" relativeHeight="251656192" behindDoc="1" locked="0" layoutInCell="1" allowOverlap="1" wp14:anchorId="356985FB" wp14:editId="498B0E17">
                 <wp:simplePos x="0" y="0"/>
                 <wp:positionH relativeFrom="column">
                   <wp:posOffset>2885440</wp:posOffset>
@@ -305,7 +305,7 @@
                 <v:stroke joinstyle="miter"/>
                 <v:path gradientshapeok="t" o:connecttype="rect"/>
               </v:shapetype>
-              <v:shape id="Tekstfelt 1" o:spid="_x0000_s1026" type="#_x0000_t202" style="position:absolute;left:0;text-align:left;margin-left:227.2pt;margin-top:49.2pt;width:254pt;height:12.2pt;z-index:-251659264;visibility:visible;mso-wrap-style:square;mso-width-percent:0;mso-height-percent:0;mso-wrap-distance-left:9pt;mso-wrap-distance-top:0;mso-wrap-distance-right:9pt;mso-wrap-distance-bottom:0;mso-position-horizontal:absolute;mso-position-horizontal-relative:text;mso-position-vertical:absolute;mso-position-vertical-relative:text;mso-width-percent:0;mso-height-percent:0;mso-width-relative:margin;mso-height-relative:margin;v-text-anchor:top" o:gfxdata="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" stroked="f">
+              <v:shape id="Tekstfelt 1" o:spid="_x0000_s1026" type="#_x0000_t202" style="position:absolute;left:0;text-align:left;margin-left:227.2pt;margin-top:49.2pt;width:254pt;height:12.2pt;z-index:-251660288;visibility:visible;mso-wrap-style:square;mso-width-percent:0;mso-height-percent:0;mso-wrap-distance-left:9pt;mso-wrap-distance-top:0;mso-wrap-distance-right:9pt;mso-wrap-distance-bottom:0;mso-position-horizontal:absolute;mso-position-horizontal-relative:text;mso-position-vertical:absolute;mso-position-vertical-relative:text;mso-width-percent:0;mso-height-percent:0;mso-width-relative:margin;mso-height-relative:margin;v-text-anchor:top" o:gfxdata="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" stroked="f">
                 <v:textbox inset="0,0,0,0">
                   <w:txbxContent>
                     <w:p>
@@ -498,19 +498,7 @@
         </w:numPr>
       </w:pPr>
       <w:r>
-        <w:t xml:space="preserve">Et </w:t>
-      </w:r>
-      <w:r>
-        <w:t>tungt</w:t>
-      </w:r>
-      <w:r>
-        <w:t xml:space="preserve"> tag vejer </w:t>
-      </w:r>
-      <w:r>
-        <w:t>maks. 45</w:t>
-      </w:r>
-      <w:r>
-        <w:t xml:space="preserve"> kg / m</w:t>
+        <w:t>Et tungt tag vejer maks. 45 kg / m</w:t>
       </w:r>
       <w:r>
         <w:rPr>
@@ -768,7 +756,6 @@
                 <w:lang w:eastAsia="ja-JP"/>
               </w:rPr>
             </w:pPr>
-            <w:proofErr w:type="spellStart"/>
             <w:r>
               <w:rPr>
                 <w:rFonts w:eastAsia="Times New Roman" w:cstheme="minorHAnsi"/>
@@ -779,20 +766,7 @@
                 <w:szCs w:val="20"/>
                 <w:lang w:eastAsia="ja-JP"/>
               </w:rPr>
-              <w:t>Spærafstand</w:t>
-            </w:r>
-            <w:proofErr w:type="spellEnd"/>
-            <w:r>
-              <w:rPr>
-                <w:rFonts w:eastAsia="Times New Roman" w:cstheme="minorHAnsi"/>
-                <w:b/>
-                <w:bCs/>
-                <w:color w:val="000000"/>
-                <w:sz w:val="20"/>
-                <w:szCs w:val="20"/>
-                <w:lang w:eastAsia="ja-JP"/>
-              </w:rPr>
-              <w:t xml:space="preserve"> ved </w:t>
+              <w:t xml:space="preserve">Spærafstand ved </w:t>
             </w:r>
             <w:proofErr w:type="spellStart"/>
             <w:r>
@@ -1678,7 +1652,6 @@
                 <w:lang w:eastAsia="ja-JP"/>
               </w:rPr>
             </w:pPr>
-            <w:proofErr w:type="spellStart"/>
             <w:r>
               <w:rPr>
                 <w:rFonts w:eastAsia="Times New Roman" w:cstheme="minorHAnsi"/>
@@ -1689,20 +1662,7 @@
                 <w:szCs w:val="20"/>
                 <w:lang w:eastAsia="ja-JP"/>
               </w:rPr>
-              <w:t>Spærafstand</w:t>
-            </w:r>
-            <w:proofErr w:type="spellEnd"/>
-            <w:r>
-              <w:rPr>
-                <w:rFonts w:eastAsia="Times New Roman" w:cstheme="minorHAnsi"/>
-                <w:b/>
-                <w:bCs/>
-                <w:color w:val="000000"/>
-                <w:sz w:val="20"/>
-                <w:szCs w:val="20"/>
-                <w:lang w:eastAsia="ja-JP"/>
-              </w:rPr>
-              <w:t xml:space="preserve"> ved </w:t>
+              <w:t xml:space="preserve">Spærafstand ved </w:t>
             </w:r>
             <w:proofErr w:type="spellStart"/>
             <w:r>
@@ -5044,7 +5004,6 @@
       </w:r>
     </w:p>
     <w:p/>
-    <w:p/>
     <w:p>
       <w:r>
         <w:t>Betragter man carportens tag forfra vil man se at den er udformet som en ligebenet trekant.</w:t>
@@ -5065,7 +5024,7 @@
           <w:bdr w:val="none" w:sz="0" w:space="0" w:color="auto" w:frame="1"/>
         </w:rPr>
         <w:drawing>
-          <wp:anchor distT="0" distB="0" distL="114300" distR="114300" simplePos="0" relativeHeight="251661312" behindDoc="1" locked="0" layoutInCell="1" allowOverlap="1" wp14:anchorId="7457CAE2" wp14:editId="792E0527">
+          <wp:anchor distT="0" distB="0" distL="114300" distR="114300" simplePos="0" relativeHeight="251657216" behindDoc="1" locked="0" layoutInCell="1" allowOverlap="1" wp14:anchorId="7457CAE2" wp14:editId="792E0527">
             <wp:simplePos x="0" y="0"/>
             <wp:positionH relativeFrom="column">
               <wp:posOffset>3799840</wp:posOffset>
@@ -5183,7 +5142,7 @@
         <mc:AlternateContent>
           <mc:Choice Requires="wps">
             <w:drawing>
-              <wp:anchor distT="0" distB="0" distL="114300" distR="114300" simplePos="0" relativeHeight="251663360" behindDoc="1" locked="0" layoutInCell="1" allowOverlap="1" wp14:anchorId="58F71CAB" wp14:editId="5A396A8C">
+              <wp:anchor distT="0" distB="0" distL="114300" distR="114300" simplePos="0" relativeHeight="251658240" behindDoc="1" locked="0" layoutInCell="1" allowOverlap="1" wp14:anchorId="58F71CAB" wp14:editId="5A396A8C">
                 <wp:simplePos x="0" y="0"/>
                 <wp:positionH relativeFrom="column">
                   <wp:posOffset>3799840</wp:posOffset>
@@ -5298,7 +5257,7 @@
           </mc:Choice>
           <mc:Fallback>
             <w:pict>
-              <v:shape w14:anchorId="58F71CAB" id="Tekstfelt 4" o:spid="_x0000_s1027" type="#_x0000_t202" style="position:absolute;margin-left:299.2pt;margin-top:11.75pt;width:182.7pt;height:10.85pt;z-index:-251653120;visibility:visible;mso-wrap-style:square;mso-height-percent:0;mso-wrap-distance-left:9pt;mso-wrap-distance-top:0;mso-wrap-distance-right:9pt;mso-wrap-distance-bottom:0;mso-position-horizontal:absolute;mso-position-horizontal-relative:text;mso-position-vertical:absolute;mso-position-vertical-relative:text;mso-height-percent:0;mso-height-relative:margin;v-text-anchor:top" o:gfxdata="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" stroked="f">
+              <v:shape w14:anchorId="58F71CAB" id="Tekstfelt 4" o:spid="_x0000_s1027" type="#_x0000_t202" style="position:absolute;margin-left:299.2pt;margin-top:11.75pt;width:182.7pt;height:10.85pt;z-index:-251658240;visibility:visible;mso-wrap-style:square;mso-height-percent:0;mso-wrap-distance-left:9pt;mso-wrap-distance-top:0;mso-wrap-distance-right:9pt;mso-wrap-distance-bottom:0;mso-position-horizontal:absolute;mso-position-horizontal-relative:text;mso-position-vertical:absolute;mso-position-vertical-relative:text;mso-height-percent:0;mso-height-relative:margin;v-text-anchor:top" o:gfxdata="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" stroked="f">
                 <v:textbox inset="0,0,0,0">
                   <w:txbxContent>
                     <w:p>
@@ -5584,19 +5543,7 @@
           <w:rPr>
             <w:rFonts w:ascii="Cambria Math" w:eastAsiaTheme="minorEastAsia" w:hAnsi="Cambria Math"/>
           </w:rPr>
-          <m:t>h</m:t>
-        </m:r>
-        <m:r>
-          <w:rPr>
-            <w:rFonts w:ascii="Cambria Math" w:eastAsiaTheme="minorEastAsia" w:hAnsi="Cambria Math"/>
-          </w:rPr>
-          <m:t>=</m:t>
-        </m:r>
-        <m:r>
-          <w:rPr>
-            <w:rFonts w:ascii="Cambria Math" w:eastAsiaTheme="minorEastAsia" w:hAnsi="Cambria Math"/>
-          </w:rPr>
-          <m:t>tan</m:t>
+          <m:t>h=tan</m:t>
         </m:r>
         <m:d>
           <m:dPr>
@@ -5731,19 +5678,7 @@
               <w:rPr>
                 <w:rFonts w:ascii="Cambria Math" w:hAnsi="Cambria Math"/>
               </w:rPr>
-              <m:t>15</m:t>
-            </m:r>
-            <m:r>
-              <w:rPr>
-                <w:rFonts w:ascii="Cambria Math" w:hAnsi="Cambria Math"/>
-              </w:rPr>
-              <m:t>-</m:t>
-            </m:r>
-            <m:r>
-              <w:rPr>
-                <w:rFonts w:ascii="Cambria Math" w:hAnsi="Cambria Math"/>
-              </w:rPr>
-              <m:t>15</m:t>
+              <m:t>15-15</m:t>
             </m:r>
           </m:e>
         </m:d>
@@ -5778,13 +5713,7 @@
           <w:rPr>
             <w:rFonts w:ascii="Cambria Math" w:eastAsiaTheme="minorEastAsia" w:hAnsi="Cambria Math"/>
           </w:rPr>
-          <m:t xml:space="preserve">C= </m:t>
-        </m:r>
-        <m:r>
-          <w:rPr>
-            <w:rFonts w:ascii="Cambria Math" w:eastAsiaTheme="minorEastAsia" w:hAnsi="Cambria Math"/>
-          </w:rPr>
-          <m:t>150</m:t>
+          <m:t>C= 150</m:t>
         </m:r>
       </m:oMath>
     </w:p>
@@ -5834,25 +5763,7 @@
               <w:rPr>
                 <w:rFonts w:ascii="Cambria Math" w:eastAsiaTheme="minorEastAsia" w:hAnsi="Cambria Math"/>
               </w:rPr>
-              <m:t>3</m:t>
-            </m:r>
-            <m:r>
-              <w:rPr>
-                <w:rFonts w:ascii="Cambria Math" w:eastAsiaTheme="minorEastAsia" w:hAnsi="Cambria Math"/>
-              </w:rPr>
-              <m:t>5</m:t>
-            </m:r>
-            <m:r>
-              <w:rPr>
-                <w:rFonts w:ascii="Cambria Math" w:eastAsiaTheme="minorEastAsia" w:hAnsi="Cambria Math"/>
-              </w:rPr>
-              <m:t>0</m:t>
-            </m:r>
-            <m:r>
-              <w:rPr>
-                <w:rFonts w:ascii="Cambria Math" w:eastAsiaTheme="minorEastAsia" w:hAnsi="Cambria Math"/>
-              </w:rPr>
-              <m:t>∙sin</m:t>
+              <m:t>350∙sin</m:t>
             </m:r>
             <m:d>
               <m:dPr>
@@ -5931,31 +5842,7 @@
           <w:rPr>
             <w:rFonts w:ascii="Cambria Math" w:eastAsiaTheme="minorEastAsia" w:hAnsi="Cambria Math"/>
           </w:rPr>
-          <m:t xml:space="preserve">a= </m:t>
-        </m:r>
-        <m:r>
-          <w:rPr>
-            <w:rFonts w:ascii="Cambria Math" w:eastAsiaTheme="minorEastAsia" w:hAnsi="Cambria Math"/>
-          </w:rPr>
-          <m:t>181</m:t>
-        </m:r>
-        <m:r>
-          <w:rPr>
-            <w:rFonts w:ascii="Cambria Math" w:eastAsiaTheme="minorEastAsia" w:hAnsi="Cambria Math"/>
-          </w:rPr>
-          <m:t>,</m:t>
-        </m:r>
-        <m:r>
-          <w:rPr>
-            <w:rFonts w:ascii="Cambria Math" w:eastAsiaTheme="minorEastAsia" w:hAnsi="Cambria Math"/>
-          </w:rPr>
-          <m:t>17</m:t>
-        </m:r>
-        <m:r>
-          <w:rPr>
-            <w:rFonts w:ascii="Cambria Math" w:eastAsiaTheme="minorEastAsia" w:hAnsi="Cambria Math"/>
-          </w:rPr>
-          <m:t xml:space="preserve"> ∙1</m:t>
+          <m:t>a= 181,17 ∙1</m:t>
         </m:r>
       </m:oMath>
       <w:r>
@@ -5994,31 +5881,7 @@
           <w:rPr>
             <w:rFonts w:ascii="Cambria Math" w:eastAsiaTheme="minorEastAsia" w:hAnsi="Cambria Math"/>
           </w:rPr>
-          <m:t xml:space="preserve">a= </m:t>
-        </m:r>
-        <m:r>
-          <w:rPr>
-            <w:rFonts w:ascii="Cambria Math" w:eastAsiaTheme="minorEastAsia" w:hAnsi="Cambria Math"/>
-          </w:rPr>
-          <m:t>181,17</m:t>
-        </m:r>
-        <m:r>
-          <w:rPr>
-            <w:rFonts w:ascii="Cambria Math" w:eastAsiaTheme="minorEastAsia" w:hAnsi="Cambria Math"/>
-          </w:rPr>
-          <m:t xml:space="preserve"> cm / 1 ,</m:t>
-        </m:r>
-        <m:r>
-          <w:rPr>
-            <w:rFonts w:ascii="Cambria Math" w:eastAsiaTheme="minorEastAsia" w:hAnsi="Cambria Math"/>
-          </w:rPr>
-          <m:t>81</m:t>
-        </m:r>
-        <m:r>
-          <w:rPr>
-            <w:rFonts w:ascii="Cambria Math" w:eastAsiaTheme="minorEastAsia" w:hAnsi="Cambria Math"/>
-          </w:rPr>
-          <m:t>m</m:t>
+          <m:t>a= 181,17 cm / 1 ,81m</m:t>
         </m:r>
       </m:oMath>
     </w:p>
@@ -6052,19 +5915,7 @@
           <w:rPr>
             <w:rFonts w:ascii="Cambria Math" w:eastAsiaTheme="minorEastAsia" w:hAnsi="Cambria Math"/>
           </w:rPr>
-          <m:t>h</m:t>
-        </m:r>
-        <m:r>
-          <w:rPr>
-            <w:rFonts w:ascii="Cambria Math" w:eastAsiaTheme="minorEastAsia" w:hAnsi="Cambria Math"/>
-          </w:rPr>
-          <m:t>=</m:t>
-        </m:r>
-        <m:r>
-          <w:rPr>
-            <w:rFonts w:ascii="Cambria Math" w:eastAsiaTheme="minorEastAsia" w:hAnsi="Cambria Math"/>
-          </w:rPr>
-          <m:t>tan</m:t>
+          <m:t>h=tan</m:t>
         </m:r>
         <m:d>
           <m:dPr>
@@ -6104,19 +5955,7 @@
               <w:rPr>
                 <w:rFonts w:ascii="Cambria Math" w:eastAsiaTheme="minorEastAsia" w:hAnsi="Cambria Math"/>
               </w:rPr>
-              <m:t>3</m:t>
-            </m:r>
-            <m:r>
-              <w:rPr>
-                <w:rFonts w:ascii="Cambria Math" w:eastAsiaTheme="minorEastAsia" w:hAnsi="Cambria Math"/>
-              </w:rPr>
-              <m:t>5</m:t>
-            </m:r>
-            <m:r>
-              <w:rPr>
-                <w:rFonts w:ascii="Cambria Math" w:eastAsiaTheme="minorEastAsia" w:hAnsi="Cambria Math"/>
-              </w:rPr>
-              <m:t>0</m:t>
+              <m:t>350</m:t>
             </m:r>
           </m:num>
           <m:den>
@@ -6159,49 +5998,7 @@
           <w:rPr>
             <w:rFonts w:ascii="Cambria Math" w:eastAsiaTheme="minorEastAsia" w:hAnsi="Cambria Math"/>
           </w:rPr>
-          <m:t>h</m:t>
-        </m:r>
-        <m:r>
-          <w:rPr>
-            <w:rFonts w:ascii="Cambria Math" w:eastAsiaTheme="minorEastAsia" w:hAnsi="Cambria Math"/>
-          </w:rPr>
-          <m:t>=</m:t>
-        </m:r>
-        <m:r>
-          <w:rPr>
-            <w:rFonts w:ascii="Cambria Math" w:eastAsiaTheme="minorEastAsia" w:hAnsi="Cambria Math"/>
-          </w:rPr>
-          <m:t>4</m:t>
-        </m:r>
-        <m:r>
-          <w:rPr>
-            <w:rFonts w:ascii="Cambria Math" w:eastAsiaTheme="minorEastAsia" w:hAnsi="Cambria Math"/>
-          </w:rPr>
-          <m:t>6</m:t>
-        </m:r>
-        <m:r>
-          <w:rPr>
-            <w:rFonts w:ascii="Cambria Math" w:eastAsiaTheme="minorEastAsia" w:hAnsi="Cambria Math"/>
-          </w:rPr>
-          <m:t>,</m:t>
-        </m:r>
-        <m:r>
-          <w:rPr>
-            <w:rFonts w:ascii="Cambria Math" w:eastAsiaTheme="minorEastAsia" w:hAnsi="Cambria Math"/>
-          </w:rPr>
-          <m:t>85</m:t>
-        </m:r>
-        <m:r>
-          <w:rPr>
-            <w:rFonts w:ascii="Cambria Math" w:eastAsiaTheme="minorEastAsia" w:hAnsi="Cambria Math"/>
-          </w:rPr>
-          <m:t xml:space="preserve"> cm</m:t>
-        </m:r>
-        <m:r>
-          <w:rPr>
-            <w:rFonts w:ascii="Cambria Math" w:eastAsiaTheme="minorEastAsia" w:hAnsi="Cambria Math"/>
-          </w:rPr>
-          <m:t xml:space="preserve"> / 0,46m</m:t>
+          <m:t>h=46,85 cm / 0,46m</m:t>
         </m:r>
       </m:oMath>
     </w:p>
@@ -6266,7 +6063,7 @@
         <mc:AlternateContent>
           <mc:Choice Requires="wps">
             <w:drawing>
-              <wp:anchor distT="0" distB="0" distL="114300" distR="114300" simplePos="0" relativeHeight="251669504" behindDoc="1" locked="0" layoutInCell="1" allowOverlap="1" wp14:anchorId="314A97D0" wp14:editId="6334DA89">
+              <wp:anchor distT="0" distB="0" distL="114300" distR="114300" simplePos="0" relativeHeight="251659264" behindDoc="1" locked="0" layoutInCell="1" allowOverlap="1" wp14:anchorId="314A97D0" wp14:editId="6334DA89">
                 <wp:simplePos x="0" y="0"/>
                 <wp:positionH relativeFrom="column">
                   <wp:posOffset>-263525</wp:posOffset>
@@ -6389,7 +6186,7 @@
           </mc:Choice>
           <mc:Fallback>
             <w:pict>
-              <v:shape w14:anchorId="314A97D0" id="Tekstfelt 6" o:spid="_x0000_s1028" type="#_x0000_t202" style="position:absolute;margin-left:-20.75pt;margin-top:206.55pt;width:523.85pt;height:.05pt;z-index:-251646976;visibility:visible;mso-wrap-style:square;mso-wrap-distance-left:9pt;mso-wrap-distance-top:0;mso-wrap-distance-right:9pt;mso-wrap-distance-bottom:0;mso-position-horizontal:absolute;mso-position-horizontal-relative:text;mso-position-vertical:absolute;mso-position-vertical-relative:text;v-text-anchor:top" o:gfxdata="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" stroked="f">
+              <v:shape w14:anchorId="314A97D0" id="Tekstfelt 6" o:spid="_x0000_s1028" type="#_x0000_t202" style="position:absolute;margin-left:-20.75pt;margin-top:206.55pt;width:523.85pt;height:.05pt;z-index:-251657216;visibility:visible;mso-wrap-style:square;mso-wrap-distance-left:9pt;mso-wrap-distance-top:0;mso-wrap-distance-right:9pt;mso-wrap-distance-bottom:0;mso-position-horizontal:absolute;mso-position-horizontal-relative:text;mso-position-vertical:absolute;mso-position-vertical-relative:text;v-text-anchor:top" o:gfxdata="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" stroked="f">
                 <v:textbox style="mso-fit-shape-to-text:t" inset="0,0,0,0">
                   <w:txbxContent>
                     <w:p>
@@ -6472,7 +6269,7 @@
           <w:noProof/>
         </w:rPr>
         <w:drawing>
-          <wp:anchor distT="0" distB="0" distL="114300" distR="114300" simplePos="0" relativeHeight="251669504" behindDoc="1" locked="0" layoutInCell="1" allowOverlap="1" wp14:anchorId="1E0159EF" wp14:editId="3A04A75A">
+          <wp:anchor distT="0" distB="0" distL="114300" distR="114300" simplePos="0" relativeHeight="251660288" behindDoc="1" locked="0" layoutInCell="1" allowOverlap="1" wp14:anchorId="1E0159EF" wp14:editId="3A04A75A">
             <wp:simplePos x="0" y="0"/>
             <wp:positionH relativeFrom="column">
               <wp:posOffset>-263525</wp:posOffset>
@@ -6554,100 +6351,34 @@
       </w:pPr>
     </w:p>
     <w:p>
-      <w:pPr>
-        <w:rPr>
-          <w:rFonts w:eastAsiaTheme="minorEastAsia"/>
-        </w:rPr>
-      </w:pPr>
+      <w:r>
+        <w:t>De øvrige mål for carporten er forholdsvis simple</w:t>
+      </w:r>
+      <w:r>
+        <w:t xml:space="preserve">, sammenlignet med </w:t>
+      </w:r>
+      <w:r>
+        <w:t xml:space="preserve">de ovennævnte udregninger hvorfor de ikke gennemgås i rapporten. </w:t>
+      </w:r>
     </w:p>
     <w:p/>
+    <w:p/>
+    <w:p/>
+    <w:p/>
+    <w:p/>
+    <w:p/>
+    <w:p/>
+    <w:p/>
     <w:p>
       <w:pPr>
-        <w:pStyle w:val="Overskrift2"/>
-      </w:pPr>
-      <w:r>
-        <w:t>Pris kalkulationen</w:t>
-      </w:r>
-    </w:p>
-    <w:p>
-      <w:proofErr w:type="spellStart"/>
-      <w:r>
-        <w:t>asd</w:t>
-      </w:r>
-      <w:proofErr w:type="spellEnd"/>
-    </w:p>
-    <w:p>
-      <w:pPr>
-        <w:rPr>
-          <w:i/>
-          <w:iCs/>
-        </w:rPr>
-      </w:pPr>
-    </w:p>
-    <w:p>
-      <w:pPr>
         <w:pStyle w:val="Overskrift1"/>
       </w:pPr>
       <w:bookmarkStart w:id="1" w:name="_Toc40899112"/>
       <w:r>
+        <w:lastRenderedPageBreak/>
         <w:t>9 Udvalgte kodeeksempler</w:t>
       </w:r>
       <w:bookmarkEnd w:id="1"/>
-    </w:p>
-    <w:p>
-      <w:pPr>
-        <w:rPr>
-          <w:i/>
-          <w:iCs/>
-        </w:rPr>
-      </w:pPr>
-      <w:r>
-        <w:rPr>
-          <w:i/>
-          <w:iCs/>
-        </w:rPr>
-        <w:t>Det er ikke sikkert at censor (eller eksaminator) finder alle jeres guldkorn i selve koden. Derfor er det en god ide at vælge særlige kode stumper ud og vise dem i rapporten.</w:t>
-      </w:r>
-    </w:p>
-    <w:p>
-      <w:pPr>
-        <w:rPr>
-          <w:i/>
-          <w:iCs/>
-        </w:rPr>
-      </w:pPr>
-    </w:p>
-    <w:p>
-      <w:pPr>
-        <w:rPr>
-          <w:i/>
-          <w:iCs/>
-        </w:rPr>
-      </w:pPr>
-      <w:r>
-        <w:rPr>
-          <w:i/>
-          <w:iCs/>
-        </w:rPr>
-        <w:lastRenderedPageBreak/>
-        <w:t xml:space="preserve">De eksempler der er givet </w:t>
-      </w:r>
-      <w:proofErr w:type="spellStart"/>
-      <w:r>
-        <w:rPr>
-          <w:i/>
-          <w:iCs/>
-        </w:rPr>
-        <w:t>uder</w:t>
-      </w:r>
-      <w:proofErr w:type="spellEnd"/>
-      <w:r>
-        <w:rPr>
-          <w:i/>
-          <w:iCs/>
-        </w:rPr>
-        <w:t xml:space="preserve"> “særlige forhold” afsnittet kan man godt tage og illustrere med kode direkte i rapporten.</w:t>
-      </w:r>
     </w:p>
     <w:p>
       <w:pPr>
@@ -6672,104 +6403,636 @@
         <w:t>Det kommer til at virke særligt overbevisende hvis den kode man vælger ud indgår som led i et af sekvensdiagrammerne.</w:t>
       </w:r>
     </w:p>
+    <w:p/>
     <w:p>
       <w:pPr>
+        <w:pStyle w:val="Overskrift2"/>
+      </w:pPr>
+      <w:r>
+        <w:t xml:space="preserve">9.1 Carport </w:t>
+      </w:r>
+      <w:proofErr w:type="spellStart"/>
+      <w:r>
+        <w:t>Calculation</w:t>
+      </w:r>
+      <w:proofErr w:type="spellEnd"/>
+    </w:p>
+    <w:p/>
+    <w:p>
+      <w:r>
+        <w:t>Teorien bag ”</w:t>
+      </w:r>
+      <w:proofErr w:type="spellStart"/>
+      <w:r>
+        <w:t>CarportCalculation</w:t>
+      </w:r>
+      <w:proofErr w:type="spellEnd"/>
+      <w:r>
+        <w:t>” klassen blev gennemgået i afsnit 8.1 og vil blive yderligere forklaret i, kodemæssigt i dette afsnit.</w:t>
+      </w:r>
+    </w:p>
+    <w:p/>
+    <w:p>
+      <w:r>
         <w:rPr>
-          <w:i/>
-          <w:iCs/>
+          <w:b/>
+          <w:bCs/>
         </w:rPr>
-      </w:pPr>
+        <w:t>Standardmål</w:t>
+      </w:r>
+    </w:p>
+    <w:p/>
+    <w:p>
+      <w:r>
+        <w:t>Tabellerne i afsnit 8.1 med standardmålene er oprettet som tabeller i databasen, således at programmet kan slå op i disse for at generere en korrekt, dynamisk beregning.</w:t>
+      </w:r>
+      <w:r>
+        <w:t xml:space="preserve"> Der er bl.a. oprettet én tabel til </w:t>
+      </w:r>
+      <w:proofErr w:type="spellStart"/>
+      <w:r>
+        <w:t>spærafstande</w:t>
+      </w:r>
+      <w:proofErr w:type="spellEnd"/>
+      <w:r>
+        <w:t xml:space="preserve"> og en til ”Vinkelfaktoren” (Også gennemgået i afsnit 8.1).</w:t>
+      </w:r>
     </w:p>
     <w:p>
-      <w:pPr>
-        <w:rPr>
-          <w:i/>
-          <w:iCs/>
-        </w:rPr>
-      </w:pPr>
-      <w:r>
-        <w:rPr>
-          <w:i/>
-          <w:iCs/>
-        </w:rPr>
-        <w:t xml:space="preserve">Der er mange af jer der vil skrive jeres ting i </w:t>
-      </w:r>
-      <w:proofErr w:type="spellStart"/>
-      <w:r>
-        <w:rPr>
-          <w:i/>
-          <w:iCs/>
-        </w:rPr>
-        <w:t>word</w:t>
-      </w:r>
-      <w:proofErr w:type="spellEnd"/>
-      <w:r>
-        <w:rPr>
-          <w:i/>
-          <w:iCs/>
-        </w:rPr>
-        <w:t xml:space="preserve"> eller googledocs. Vær opmærksom på hvordan i formaterer jeres kode. Man vælger ofte en lidt mindre font, en der er “</w:t>
-      </w:r>
-      <w:proofErr w:type="spellStart"/>
-      <w:r>
-        <w:rPr>
-          <w:i/>
-          <w:iCs/>
-        </w:rPr>
-        <w:t>monospaced</w:t>
-      </w:r>
-      <w:proofErr w:type="spellEnd"/>
-      <w:r>
-        <w:rPr>
-          <w:i/>
-          <w:iCs/>
-        </w:rPr>
-        <w:t xml:space="preserve">” (alle bogstaver optager samme bredde). Der er også nogle der sætter små skærmbilleder fra </w:t>
-      </w:r>
-      <w:proofErr w:type="spellStart"/>
-      <w:r>
-        <w:rPr>
-          <w:i/>
-          <w:iCs/>
-        </w:rPr>
-        <w:t>Netbeans</w:t>
-      </w:r>
-      <w:proofErr w:type="spellEnd"/>
-      <w:r>
-        <w:rPr>
-          <w:i/>
-          <w:iCs/>
-        </w:rPr>
-        <w:t xml:space="preserve"> ind. Det er OK, men så husk at vælge et tema fra </w:t>
-      </w:r>
-      <w:proofErr w:type="spellStart"/>
-      <w:r>
-        <w:rPr>
-          <w:i/>
-          <w:iCs/>
-        </w:rPr>
-        <w:t>netbeans</w:t>
-      </w:r>
-      <w:proofErr w:type="spellEnd"/>
-      <w:r>
-        <w:rPr>
-          <w:i/>
-          <w:iCs/>
-        </w:rPr>
-        <w:t xml:space="preserve"> med hvid baggrund og mørke/farvede bogstaver da nogle censorer skriver rapporten ud på blækprintere som ikke gengiver lyse bogstaver på sort baggrund særligt godt.</w:t>
+      <w:r>
+        <w:t>Disse tabeller blev oprettet med følgende SQL:</w:t>
       </w:r>
     </w:p>
-    <w:p>
-      <w:pPr>
-        <w:rPr>
-          <w:i/>
-          <w:iCs/>
-        </w:rPr>
-      </w:pPr>
-    </w:p>
+    <w:p/>
+    <w:tbl>
+      <w:tblPr>
+        <w:tblStyle w:val="Tabel-Gitter"/>
+        <w:tblW w:w="11144" w:type="dxa"/>
+        <w:jc w:val="center"/>
+        <w:tblBorders>
+          <w:top w:val="none" w:sz="0" w:space="0" w:color="auto"/>
+          <w:left w:val="none" w:sz="0" w:space="0" w:color="auto"/>
+          <w:bottom w:val="none" w:sz="0" w:space="0" w:color="auto"/>
+          <w:right w:val="none" w:sz="0" w:space="0" w:color="auto"/>
+          <w:insideH w:val="none" w:sz="0" w:space="0" w:color="auto"/>
+          <w:insideV w:val="none" w:sz="0" w:space="0" w:color="auto"/>
+        </w:tblBorders>
+        <w:tblLook w:val="04A0" w:firstRow="1" w:lastRow="0" w:firstColumn="1" w:lastColumn="0" w:noHBand="0" w:noVBand="1"/>
+      </w:tblPr>
+      <w:tblGrid>
+        <w:gridCol w:w="5228"/>
+        <w:gridCol w:w="5916"/>
+      </w:tblGrid>
+      <w:tr>
+        <w:trPr>
+          <w:trHeight w:val="3431"/>
+          <w:jc w:val="center"/>
+        </w:trPr>
+        <w:tc>
+          <w:tcPr>
+            <w:tcW w:w="5228" w:type="dxa"/>
+            <w:vAlign w:val="center"/>
+          </w:tcPr>
+          <w:p>
+            <w:pPr>
+              <w:pStyle w:val="Billedtekst"/>
+              <w:jc w:val="center"/>
+              <w:rPr>
+                <w:color w:val="000000" w:themeColor="text1"/>
+              </w:rPr>
+            </w:pPr>
+            <w:r>
+              <w:rPr>
+                <w:color w:val="000000" w:themeColor="text1"/>
+              </w:rPr>
+              <w:drawing>
+                <wp:inline distT="0" distB="0" distL="0" distR="0" wp14:anchorId="1A8EA50A" wp14:editId="4B7E7DDB">
+                  <wp:extent cx="2948400" cy="1800000"/>
+                  <wp:effectExtent l="76200" t="38100" r="80645" b="105410"/>
+                  <wp:docPr id="7" name="Billede 7"/>
+                  <wp:cNvGraphicFramePr>
+                    <a:graphicFrameLocks xmlns:a="http://schemas.openxmlformats.org/drawingml/2006/main" noChangeAspect="1"/>
+                  </wp:cNvGraphicFramePr>
+                  <a:graphic xmlns:a="http://schemas.openxmlformats.org/drawingml/2006/main">
+                    <a:graphicData uri="http://schemas.openxmlformats.org/drawingml/2006/picture">
+                      <pic:pic xmlns:pic="http://schemas.openxmlformats.org/drawingml/2006/picture">
+                        <pic:nvPicPr>
+                          <pic:cNvPr id="1" name=""/>
+                          <pic:cNvPicPr/>
+                        </pic:nvPicPr>
+                        <pic:blipFill>
+                          <a:blip r:embed="rId11"/>
+                          <a:stretch>
+                            <a:fillRect/>
+                          </a:stretch>
+                        </pic:blipFill>
+                        <pic:spPr>
+                          <a:xfrm>
+                            <a:off x="0" y="0"/>
+                            <a:ext cx="2948400" cy="1800000"/>
+                          </a:xfrm>
+                          <a:prstGeom prst="rect">
+                            <a:avLst/>
+                          </a:prstGeom>
+                          <a:ln>
+                            <a:solidFill>
+                              <a:schemeClr val="bg1">
+                                <a:lumMod val="50000"/>
+                              </a:schemeClr>
+                            </a:solidFill>
+                          </a:ln>
+                          <a:effectLst>
+                            <a:outerShdw blurRad="50800" dist="38100" dir="5400000" algn="t" rotWithShape="0">
+                              <a:prstClr val="black">
+                                <a:alpha val="40000"/>
+                              </a:prstClr>
+                            </a:outerShdw>
+                          </a:effectLst>
+                        </pic:spPr>
+                      </pic:pic>
+                    </a:graphicData>
+                  </a:graphic>
+                </wp:inline>
+              </w:drawing>
+            </w:r>
+            <w:r>
+              <w:rPr>
+                <w:color w:val="000000" w:themeColor="text1"/>
+              </w:rPr>
+              <w:t xml:space="preserve">Figur </w:t>
+            </w:r>
+            <w:r>
+              <w:rPr>
+                <w:color w:val="000000" w:themeColor="text1"/>
+              </w:rPr>
+              <w:fldChar w:fldCharType="begin"/>
+            </w:r>
+            <w:r>
+              <w:rPr>
+                <w:color w:val="000000" w:themeColor="text1"/>
+              </w:rPr>
+              <w:instrText xml:space="preserve"> SEQ Figur \* ARABIC </w:instrText>
+            </w:r>
+            <w:r>
+              <w:rPr>
+                <w:color w:val="000000" w:themeColor="text1"/>
+              </w:rPr>
+              <w:fldChar w:fldCharType="separate"/>
+            </w:r>
+            <w:r>
+              <w:rPr>
+                <w:noProof/>
+                <w:color w:val="000000" w:themeColor="text1"/>
+              </w:rPr>
+              <w:t>4</w:t>
+            </w:r>
+            <w:r>
+              <w:rPr>
+                <w:color w:val="000000" w:themeColor="text1"/>
+              </w:rPr>
+              <w:fldChar w:fldCharType="end"/>
+            </w:r>
+            <w:r>
+              <w:rPr>
+                <w:color w:val="000000" w:themeColor="text1"/>
+              </w:rPr>
+              <w:t xml:space="preserve"> - Spærafstand </w:t>
+            </w:r>
+            <w:r>
+              <w:rPr>
+                <w:color w:val="000000" w:themeColor="text1"/>
+              </w:rPr>
+              <w:t>t</w:t>
+            </w:r>
+            <w:r>
+              <w:rPr>
+                <w:color w:val="000000" w:themeColor="text1"/>
+              </w:rPr>
+              <w:t xml:space="preserve">abel </w:t>
+            </w:r>
+            <w:r>
+              <w:rPr>
+                <w:color w:val="000000" w:themeColor="text1"/>
+              </w:rPr>
+              <w:t>SQL</w:t>
+            </w:r>
+          </w:p>
+        </w:tc>
+        <w:tc>
+          <w:tcPr>
+            <w:tcW w:w="5916" w:type="dxa"/>
+            <w:vAlign w:val="center"/>
+          </w:tcPr>
+          <w:p>
+            <w:pPr>
+              <w:keepNext/>
+              <w:jc w:val="center"/>
+              <w:rPr>
+                <w:color w:val="000000" w:themeColor="text1"/>
+              </w:rPr>
+            </w:pPr>
+            <w:r>
+              <w:rPr>
+                <w:color w:val="000000" w:themeColor="text1"/>
+              </w:rPr>
+              <w:drawing>
+                <wp:inline distT="0" distB="0" distL="0" distR="0" wp14:anchorId="0A003992" wp14:editId="4EAF14D9">
+                  <wp:extent cx="3474000" cy="1800000"/>
+                  <wp:effectExtent l="57150" t="57150" r="88900" b="86360"/>
+                  <wp:docPr id="8" name="Billede 8"/>
+                  <wp:cNvGraphicFramePr>
+                    <a:graphicFrameLocks xmlns:a="http://schemas.openxmlformats.org/drawingml/2006/main" noChangeAspect="1"/>
+                  </wp:cNvGraphicFramePr>
+                  <a:graphic xmlns:a="http://schemas.openxmlformats.org/drawingml/2006/main">
+                    <a:graphicData uri="http://schemas.openxmlformats.org/drawingml/2006/picture">
+                      <pic:pic xmlns:pic="http://schemas.openxmlformats.org/drawingml/2006/picture">
+                        <pic:nvPicPr>
+                          <pic:cNvPr id="1" name=""/>
+                          <pic:cNvPicPr/>
+                        </pic:nvPicPr>
+                        <pic:blipFill>
+                          <a:blip r:embed="rId12"/>
+                          <a:stretch>
+                            <a:fillRect/>
+                          </a:stretch>
+                        </pic:blipFill>
+                        <pic:spPr>
+                          <a:xfrm>
+                            <a:off x="0" y="0"/>
+                            <a:ext cx="3474000" cy="1800000"/>
+                          </a:xfrm>
+                          <a:prstGeom prst="rect">
+                            <a:avLst/>
+                          </a:prstGeom>
+                          <a:ln>
+                            <a:solidFill>
+                              <a:schemeClr val="bg1">
+                                <a:lumMod val="50000"/>
+                              </a:schemeClr>
+                            </a:solidFill>
+                          </a:ln>
+                          <a:effectLst>
+                            <a:outerShdw blurRad="50800" dist="38100" dir="2700000" algn="tl" rotWithShape="0">
+                              <a:prstClr val="black">
+                                <a:alpha val="40000"/>
+                              </a:prstClr>
+                            </a:outerShdw>
+                          </a:effectLst>
+                        </pic:spPr>
+                      </pic:pic>
+                    </a:graphicData>
+                  </a:graphic>
+                </wp:inline>
+              </w:drawing>
+            </w:r>
+          </w:p>
+          <w:p>
+            <w:pPr>
+              <w:pStyle w:val="Billedtekst"/>
+              <w:jc w:val="center"/>
+              <w:rPr>
+                <w:color w:val="000000" w:themeColor="text1"/>
+              </w:rPr>
+            </w:pPr>
+            <w:r>
+              <w:rPr>
+                <w:color w:val="000000" w:themeColor="text1"/>
+              </w:rPr>
+              <w:t xml:space="preserve">Figur </w:t>
+            </w:r>
+            <w:r>
+              <w:rPr>
+                <w:color w:val="000000" w:themeColor="text1"/>
+              </w:rPr>
+              <w:fldChar w:fldCharType="begin"/>
+            </w:r>
+            <w:r>
+              <w:rPr>
+                <w:color w:val="000000" w:themeColor="text1"/>
+              </w:rPr>
+              <w:instrText xml:space="preserve"> SEQ Figur \* ARABIC </w:instrText>
+            </w:r>
+            <w:r>
+              <w:rPr>
+                <w:color w:val="000000" w:themeColor="text1"/>
+              </w:rPr>
+              <w:fldChar w:fldCharType="separate"/>
+            </w:r>
+            <w:r>
+              <w:rPr>
+                <w:noProof/>
+                <w:color w:val="000000" w:themeColor="text1"/>
+              </w:rPr>
+              <w:t>5</w:t>
+            </w:r>
+            <w:r>
+              <w:rPr>
+                <w:color w:val="000000" w:themeColor="text1"/>
+              </w:rPr>
+              <w:fldChar w:fldCharType="end"/>
+            </w:r>
+            <w:r>
+              <w:rPr>
+                <w:color w:val="000000" w:themeColor="text1"/>
+              </w:rPr>
+              <w:t xml:space="preserve"> </w:t>
+            </w:r>
+            <w:r>
+              <w:rPr>
+                <w:color w:val="000000" w:themeColor="text1"/>
+              </w:rPr>
+              <w:t>–</w:t>
+            </w:r>
+            <w:r>
+              <w:rPr>
+                <w:color w:val="000000" w:themeColor="text1"/>
+              </w:rPr>
+              <w:t xml:space="preserve"> Vinkelfaktor</w:t>
+            </w:r>
+            <w:r>
+              <w:rPr>
+                <w:color w:val="000000" w:themeColor="text1"/>
+              </w:rPr>
+              <w:t xml:space="preserve"> </w:t>
+            </w:r>
+            <w:r>
+              <w:rPr>
+                <w:color w:val="000000" w:themeColor="text1"/>
+              </w:rPr>
+              <w:t>t</w:t>
+            </w:r>
+            <w:r>
+              <w:rPr>
+                <w:color w:val="000000" w:themeColor="text1"/>
+              </w:rPr>
+              <w:t>abel</w:t>
+            </w:r>
+            <w:r>
+              <w:rPr>
+                <w:color w:val="000000" w:themeColor="text1"/>
+              </w:rPr>
+              <w:t xml:space="preserve"> SQL</w:t>
+            </w:r>
+          </w:p>
+        </w:tc>
+      </w:tr>
+      <w:tr>
+        <w:trPr>
+          <w:trHeight w:val="3431"/>
+          <w:jc w:val="center"/>
+        </w:trPr>
+        <w:tc>
+          <w:tcPr>
+            <w:tcW w:w="5228" w:type="dxa"/>
+            <w:vAlign w:val="center"/>
+          </w:tcPr>
+          <w:p>
+            <w:pPr>
+              <w:pStyle w:val="Billedtekst"/>
+              <w:keepNext/>
+              <w:jc w:val="center"/>
+              <w:rPr>
+                <w:color w:val="000000" w:themeColor="text1"/>
+              </w:rPr>
+            </w:pPr>
+            <w:r>
+              <w:rPr>
+                <w:color w:val="000000" w:themeColor="text1"/>
+              </w:rPr>
+              <w:drawing>
+                <wp:inline distT="0" distB="0" distL="0" distR="0" wp14:anchorId="509B9F23" wp14:editId="1BE6439D">
+                  <wp:extent cx="2615979" cy="1382377"/>
+                  <wp:effectExtent l="0" t="0" r="0" b="8890"/>
+                  <wp:docPr id="12" name="Billede 12"/>
+                  <wp:cNvGraphicFramePr>
+                    <a:graphicFrameLocks xmlns:a="http://schemas.openxmlformats.org/drawingml/2006/main" noChangeAspect="1"/>
+                  </wp:cNvGraphicFramePr>
+                  <a:graphic xmlns:a="http://schemas.openxmlformats.org/drawingml/2006/main">
+                    <a:graphicData uri="http://schemas.openxmlformats.org/drawingml/2006/picture">
+                      <pic:pic xmlns:pic="http://schemas.openxmlformats.org/drawingml/2006/picture">
+                        <pic:nvPicPr>
+                          <pic:cNvPr id="1" name=""/>
+                          <pic:cNvPicPr/>
+                        </pic:nvPicPr>
+                        <pic:blipFill>
+                          <a:blip r:embed="rId13"/>
+                          <a:stretch>
+                            <a:fillRect/>
+                          </a:stretch>
+                        </pic:blipFill>
+                        <pic:spPr>
+                          <a:xfrm>
+                            <a:off x="0" y="0"/>
+                            <a:ext cx="2698620" cy="1426047"/>
+                          </a:xfrm>
+                          <a:prstGeom prst="rect">
+                            <a:avLst/>
+                          </a:prstGeom>
+                        </pic:spPr>
+                      </pic:pic>
+                    </a:graphicData>
+                  </a:graphic>
+                </wp:inline>
+              </w:drawing>
+            </w:r>
+          </w:p>
+          <w:p>
+            <w:pPr>
+              <w:pStyle w:val="Billedtekst"/>
+              <w:jc w:val="center"/>
+              <w:rPr>
+                <w:color w:val="000000" w:themeColor="text1"/>
+              </w:rPr>
+            </w:pPr>
+            <w:r>
+              <w:rPr>
+                <w:color w:val="000000" w:themeColor="text1"/>
+              </w:rPr>
+              <w:t xml:space="preserve">Figur </w:t>
+            </w:r>
+            <w:r>
+              <w:rPr>
+                <w:color w:val="000000" w:themeColor="text1"/>
+              </w:rPr>
+              <w:fldChar w:fldCharType="begin"/>
+            </w:r>
+            <w:r>
+              <w:rPr>
+                <w:color w:val="000000" w:themeColor="text1"/>
+              </w:rPr>
+              <w:instrText xml:space="preserve"> SEQ Figur \* ARABIC </w:instrText>
+            </w:r>
+            <w:r>
+              <w:rPr>
+                <w:color w:val="000000" w:themeColor="text1"/>
+              </w:rPr>
+              <w:fldChar w:fldCharType="separate"/>
+            </w:r>
+            <w:r>
+              <w:rPr>
+                <w:noProof/>
+                <w:color w:val="000000" w:themeColor="text1"/>
+              </w:rPr>
+              <w:t>6</w:t>
+            </w:r>
+            <w:r>
+              <w:rPr>
+                <w:color w:val="000000" w:themeColor="text1"/>
+              </w:rPr>
+              <w:fldChar w:fldCharType="end"/>
+            </w:r>
+            <w:r>
+              <w:rPr>
+                <w:color w:val="000000" w:themeColor="text1"/>
+              </w:rPr>
+              <w:t xml:space="preserve"> - Spærafstand </w:t>
+            </w:r>
+            <w:r>
+              <w:rPr>
+                <w:color w:val="000000" w:themeColor="text1"/>
+              </w:rPr>
+              <w:t>t</w:t>
+            </w:r>
+            <w:r>
+              <w:rPr>
+                <w:color w:val="000000" w:themeColor="text1"/>
+              </w:rPr>
+              <w:t xml:space="preserve">abel </w:t>
+            </w:r>
+            <w:r>
+              <w:rPr>
+                <w:color w:val="000000" w:themeColor="text1"/>
+              </w:rPr>
+              <w:t>d</w:t>
+            </w:r>
+            <w:r>
+              <w:rPr>
+                <w:color w:val="000000" w:themeColor="text1"/>
+              </w:rPr>
+              <w:t>ata</w:t>
+            </w:r>
+            <w:r>
+              <w:rPr>
+                <w:color w:val="000000" w:themeColor="text1"/>
+              </w:rPr>
+              <w:t xml:space="preserve"> (Udsnit)</w:t>
+            </w:r>
+          </w:p>
+        </w:tc>
+        <w:tc>
+          <w:tcPr>
+            <w:tcW w:w="5916" w:type="dxa"/>
+            <w:vAlign w:val="center"/>
+          </w:tcPr>
+          <w:p>
+            <w:pPr>
+              <w:keepNext/>
+              <w:jc w:val="center"/>
+              <w:rPr>
+                <w:color w:val="000000" w:themeColor="text1"/>
+              </w:rPr>
+            </w:pPr>
+            <w:r>
+              <w:rPr>
+                <w:color w:val="000000" w:themeColor="text1"/>
+              </w:rPr>
+              <w:drawing>
+                <wp:inline distT="0" distB="0" distL="0" distR="0" wp14:anchorId="7285A3FA" wp14:editId="2C662656">
+                  <wp:extent cx="1329345" cy="1121134"/>
+                  <wp:effectExtent l="0" t="0" r="4445" b="3175"/>
+                  <wp:docPr id="11" name="Billede 11"/>
+                  <wp:cNvGraphicFramePr>
+                    <a:graphicFrameLocks xmlns:a="http://schemas.openxmlformats.org/drawingml/2006/main" noChangeAspect="1"/>
+                  </wp:cNvGraphicFramePr>
+                  <a:graphic xmlns:a="http://schemas.openxmlformats.org/drawingml/2006/main">
+                    <a:graphicData uri="http://schemas.openxmlformats.org/drawingml/2006/picture">
+                      <pic:pic xmlns:pic="http://schemas.openxmlformats.org/drawingml/2006/picture">
+                        <pic:nvPicPr>
+                          <pic:cNvPr id="1" name=""/>
+                          <pic:cNvPicPr/>
+                        </pic:nvPicPr>
+                        <pic:blipFill>
+                          <a:blip r:embed="rId14"/>
+                          <a:stretch>
+                            <a:fillRect/>
+                          </a:stretch>
+                        </pic:blipFill>
+                        <pic:spPr>
+                          <a:xfrm>
+                            <a:off x="0" y="0"/>
+                            <a:ext cx="1392376" cy="1174293"/>
+                          </a:xfrm>
+                          <a:prstGeom prst="rect">
+                            <a:avLst/>
+                          </a:prstGeom>
+                        </pic:spPr>
+                      </pic:pic>
+                    </a:graphicData>
+                  </a:graphic>
+                </wp:inline>
+              </w:drawing>
+            </w:r>
+          </w:p>
+          <w:p>
+            <w:pPr>
+              <w:pStyle w:val="Billedtekst"/>
+              <w:jc w:val="center"/>
+              <w:rPr>
+                <w:color w:val="000000" w:themeColor="text1"/>
+              </w:rPr>
+            </w:pPr>
+            <w:r>
+              <w:rPr>
+                <w:color w:val="000000" w:themeColor="text1"/>
+              </w:rPr>
+              <w:t xml:space="preserve">Figur </w:t>
+            </w:r>
+            <w:r>
+              <w:rPr>
+                <w:color w:val="000000" w:themeColor="text1"/>
+              </w:rPr>
+              <w:fldChar w:fldCharType="begin"/>
+            </w:r>
+            <w:r>
+              <w:rPr>
+                <w:color w:val="000000" w:themeColor="text1"/>
+              </w:rPr>
+              <w:instrText xml:space="preserve"> SEQ Figur \* ARABIC </w:instrText>
+            </w:r>
+            <w:r>
+              <w:rPr>
+                <w:color w:val="000000" w:themeColor="text1"/>
+              </w:rPr>
+              <w:fldChar w:fldCharType="separate"/>
+            </w:r>
+            <w:r>
+              <w:rPr>
+                <w:noProof/>
+                <w:color w:val="000000" w:themeColor="text1"/>
+              </w:rPr>
+              <w:t>7</w:t>
+            </w:r>
+            <w:r>
+              <w:rPr>
+                <w:color w:val="000000" w:themeColor="text1"/>
+              </w:rPr>
+              <w:fldChar w:fldCharType="end"/>
+            </w:r>
+            <w:r>
+              <w:rPr>
+                <w:color w:val="000000" w:themeColor="text1"/>
+              </w:rPr>
+              <w:t xml:space="preserve"> - Vinkelfaktor tabel data</w:t>
+            </w:r>
+          </w:p>
+        </w:tc>
+      </w:tr>
+    </w:tbl>
+    <w:p/>
+    <w:p/>
     <w:sectPr>
-      <w:headerReference w:type="default" r:id="rId11"/>
-      <w:footerReference w:type="default" r:id="rId12"/>
+      <w:headerReference w:type="default" r:id="rId15"/>
+      <w:footerReference w:type="default" r:id="rId16"/>
       <w:pgSz w:w="11906" w:h="16838"/>
       <w:pgMar w:top="973" w:right="1134" w:bottom="1701" w:left="1134" w:header="426" w:footer="185" w:gutter="0"/>
       <w:cols w:space="708"/>
@@ -9296,7 +9559,7 @@
 </file>
 
 <file path=customXml/itemProps1.xml><?xml version="1.0" encoding="utf-8"?>
-<ds:datastoreItem xmlns:ds="http://schemas.openxmlformats.org/officeDocument/2006/customXml" ds:itemID="{BC81AD38-34AC-4E5D-9FA7-C3BAFD11C49C}">
+<ds:datastoreItem xmlns:ds="http://schemas.openxmlformats.org/officeDocument/2006/customXml" ds:itemID="{BBD5E8E2-00B9-4198-A528-2C5FB5B4CCF7}">
   <ds:schemaRefs>
     <ds:schemaRef ds:uri="http://schemas.openxmlformats.org/officeDocument/2006/bibliography"/>
   </ds:schemaRefs>

</xml_diff>